<commit_message>
updated report paper word
</commit_message>
<xml_diff>
--- a/Report-Word/Report paper.docx
+++ b/Report-Word/Report paper.docx
@@ -183,15 +183,7 @@
         <w:t xml:space="preserve"> </w:t>
       </w:r>
       <w:r>
-        <w:t xml:space="preserve">based analysis, like using </w:t>
-      </w:r>
-      <w:proofErr w:type="spellStart"/>
-      <w:r>
-        <w:t>regX</w:t>
-      </w:r>
-      <w:proofErr w:type="spellEnd"/>
-      <w:r>
-        <w:t>, is not suitable to extract information about software citation</w:t>
+        <w:t>based analysis, like using regX, is not suitable to extract information about software citation</w:t>
       </w:r>
       <w:r>
         <w:t>, for instance the particular use of a software,</w:t>
@@ -260,15 +252,7 @@
         <w:t xml:space="preserve">using machine learning techniques, specifically supervised machine learning technique, </w:t>
       </w:r>
       <w:r>
-        <w:t xml:space="preserve">about the software use purpose was constrained mainly because of lack of ground truth data. But this time, with the advent of </w:t>
-      </w:r>
-      <w:proofErr w:type="spellStart"/>
-      <w:r>
-        <w:t>SoMeSci</w:t>
-      </w:r>
-      <w:proofErr w:type="spellEnd"/>
-      <w:r>
-        <w:t xml:space="preserve">, it is possible to do so. </w:t>
+        <w:t xml:space="preserve">about the software use purpose was constrained mainly because of lack of ground truth data. But this time, with the advent of SoMeSci, it is possible to do so. </w:t>
       </w:r>
     </w:p>
     <w:p>
@@ -314,15 +298,7 @@
         </w:numPr>
       </w:pPr>
       <w:r>
-        <w:t xml:space="preserve">To extend </w:t>
-      </w:r>
-      <w:proofErr w:type="spellStart"/>
-      <w:r>
-        <w:t>SoMeSci</w:t>
-      </w:r>
-      <w:proofErr w:type="spellEnd"/>
-      <w:r>
-        <w:t xml:space="preserve"> with a manual annotation of purpose of software usage. </w:t>
+        <w:t xml:space="preserve">To extend SoMeSci with a manual annotation of purpose of software usage. </w:t>
       </w:r>
     </w:p>
     <w:p>
@@ -379,13 +355,25 @@
     <w:p>
       <w:pPr>
         <w:pStyle w:val="Heading1"/>
+        <w:numPr>
+          <w:ilvl w:val="0"/>
+          <w:numId w:val="0"/>
+        </w:numPr>
       </w:pPr>
       <w:r>
         <w:br w:type="page"/>
       </w:r>
       <w:r>
         <w:lastRenderedPageBreak/>
-        <w:t xml:space="preserve">Literature review </w:t>
+        <w:t xml:space="preserve"> </w:t>
+      </w:r>
+    </w:p>
+    <w:p>
+      <w:pPr>
+        <w:pStyle w:val="Heading1"/>
+      </w:pPr>
+      <w:r>
+        <w:t>The role of Software in Scientific research</w:t>
       </w:r>
     </w:p>
     <w:p>
@@ -393,14 +381,6 @@
         <w:pStyle w:val="Heading2"/>
       </w:pPr>
       <w:r>
-        <w:t>The role of Software in Scientific research</w:t>
-      </w:r>
-    </w:p>
-    <w:p>
-      <w:pPr>
-        <w:pStyle w:val="Heading3"/>
-      </w:pPr>
-      <w:r>
         <w:t xml:space="preserve">Introduction </w:t>
       </w:r>
     </w:p>
@@ -583,15 +563,7 @@
         <w:t xml:space="preserve"> </w:t>
       </w:r>
       <w:r>
-        <w:t>known as Research software Alliance (</w:t>
-      </w:r>
-      <w:proofErr w:type="spellStart"/>
-      <w:r>
-        <w:t>ReSA</w:t>
-      </w:r>
-      <w:proofErr w:type="spellEnd"/>
-      <w:r>
-        <w:t>)</w:t>
+        <w:t>known as Research software Alliance (ReSA)</w:t>
       </w:r>
       <w:r>
         <w:t>,</w:t>
@@ -606,15 +578,7 @@
         <w:t>T</w:t>
       </w:r>
       <w:r>
-        <w:t xml:space="preserve">he </w:t>
-      </w:r>
-      <w:proofErr w:type="spellStart"/>
-      <w:r>
-        <w:t>ReSa</w:t>
-      </w:r>
-      <w:proofErr w:type="spellEnd"/>
-      <w:r>
-        <w:t xml:space="preserve"> promotes the inclusion of software as </w:t>
+        <w:t xml:space="preserve">he ReSa promotes the inclusion of software as </w:t>
       </w:r>
       <w:r>
         <w:t>a primary research out put</w:t>
@@ -641,28 +605,12 @@
         <w:t xml:space="preserve">, at </w:t>
       </w:r>
       <w:hyperlink r:id="rId6" w:history="1">
-        <w:proofErr w:type="spellStart"/>
         <w:r>
           <w:rPr>
             <w:rStyle w:val="Hyperlink"/>
           </w:rPr>
-          <w:t>Zetoro</w:t>
+          <w:t>Zetoro group libraray</w:t>
         </w:r>
-        <w:proofErr w:type="spellEnd"/>
-        <w:r>
-          <w:rPr>
-            <w:rStyle w:val="Hyperlink"/>
-          </w:rPr>
-          <w:t xml:space="preserve"> group </w:t>
-        </w:r>
-        <w:proofErr w:type="spellStart"/>
-        <w:r>
-          <w:rPr>
-            <w:rStyle w:val="Hyperlink"/>
-          </w:rPr>
-          <w:t>libraray</w:t>
-        </w:r>
-        <w:proofErr w:type="spellEnd"/>
       </w:hyperlink>
       <w:r>
         <w:t xml:space="preserve">, that evident </w:t>
@@ -884,7 +832,7 @@
     </w:p>
     <w:p>
       <w:pPr>
-        <w:pStyle w:val="Heading3"/>
+        <w:pStyle w:val="Heading2"/>
       </w:pPr>
       <w:r>
         <w:t xml:space="preserve">General roles of software in a </w:t>
@@ -1209,15 +1157,7 @@
         <w:t>validate results of a given research</w:t>
       </w:r>
       <w:r>
-        <w:t xml:space="preserve"> [16]. Executable cells in a </w:t>
-      </w:r>
-      <w:proofErr w:type="spellStart"/>
-      <w:r>
-        <w:t>Jupyter</w:t>
-      </w:r>
-      <w:proofErr w:type="spellEnd"/>
-      <w:r>
-        <w:t xml:space="preserve"> notebook is one real world example where a software can be used to validate a research result.</w:t>
+        <w:t xml:space="preserve"> [16]. Executable cells in a Jupyter notebook is one real world example where a software can be used to validate a research result.</w:t>
       </w:r>
     </w:p>
     <w:p>
@@ -1237,7 +1177,7 @@
     </w:p>
     <w:p>
       <w:pPr>
-        <w:pStyle w:val="Heading3"/>
+        <w:pStyle w:val="Heading2"/>
       </w:pPr>
       <w:r>
         <w:t xml:space="preserve">Examples of </w:t>
@@ -1409,13 +1349,8 @@
         <w:t xml:space="preserve">In a space science, </w:t>
       </w:r>
       <w:r>
-        <w:t xml:space="preserve">space probes heavily rely on software. In this case a software navigates space crafts to other planets, processes and transmits scientific data back to Earth fur more processing, helps researchers interpret results, </w:t>
-      </w:r>
-      <w:proofErr w:type="spellStart"/>
-      <w:r>
-        <w:t>etc</w:t>
-      </w:r>
-      <w:proofErr w:type="spellEnd"/>
+        <w:t>space probes heavily rely on software. In this case a software navigates space crafts to other planets, processes and transmits scientific data back to Earth fur more processing, helps researchers interpret results, etc</w:t>
+      </w:r>
       <w:r>
         <w:t>[28]</w:t>
       </w:r>
@@ -1425,7 +1360,7 @@
     </w:p>
     <w:p>
       <w:pPr>
-        <w:pStyle w:val="Heading3"/>
+        <w:pStyle w:val="Heading2"/>
       </w:pPr>
       <w:r>
         <w:t>The role of software in r</w:t>
@@ -1456,15 +1391,7 @@
         <w:t>visual representation</w:t>
       </w:r>
       <w:r>
-        <w:t xml:space="preserve"> of a black hole using an open source software </w:t>
-      </w:r>
-      <w:proofErr w:type="spellStart"/>
-      <w:r>
-        <w:t>NumFOCUS</w:t>
-      </w:r>
-      <w:proofErr w:type="spellEnd"/>
-      <w:r>
-        <w:t xml:space="preserve">. </w:t>
+        <w:t xml:space="preserve"> of a black hole using an open source software NumFOCUS. </w:t>
       </w:r>
       <w:r>
         <w:t xml:space="preserve">To observe a black hole that is 55 million light years away, it would have required to build a huge telescope of size of planet earth. </w:t>
@@ -1590,10 +1517,10 @@
     </w:p>
     <w:p>
       <w:pPr>
-        <w:pStyle w:val="Heading2"/>
-      </w:pPr>
-      <w:r>
-        <w:t xml:space="preserve">Literature review on classification of software </w:t>
+        <w:pStyle w:val="Heading1"/>
+      </w:pPr>
+      <w:r>
+        <w:t xml:space="preserve">classification of software </w:t>
       </w:r>
       <w:r>
         <w:t>usage</w:t>
@@ -1642,6 +1569,144 @@
         <w:t xml:space="preserve">. </w:t>
       </w:r>
     </w:p>
+    <w:p>
+      <w:r>
+        <w:rPr>
+          <w:b/>
+          <w:bCs/>
+          <w:i/>
+          <w:iCs/>
+        </w:rPr>
+        <w:t>Question</w:t>
+      </w:r>
+      <w:r>
+        <w:t>: What are possible software usage purposes in the literatures? ( For what purpose do researchers use software in their research paper ?? )</w:t>
+      </w:r>
+    </w:p>
+    <w:p/>
+    <w:p>
+      <w:r>
+        <w:lastRenderedPageBreak/>
+        <w:t>In a scientific investigation scientists use software for various purposes. The use cases of software in a research ranges from execution of some trivial tasks to execution of more critical tasks that will determine a research result [38]. Some of the most common software usage purposes in a research are:</w:t>
+      </w:r>
+    </w:p>
+    <w:p>
+      <w:pPr>
+        <w:pStyle w:val="ListParagraph"/>
+        <w:numPr>
+          <w:ilvl w:val="0"/>
+          <w:numId w:val="27"/>
+        </w:numPr>
+      </w:pPr>
+      <w:r>
+        <w:t>Data Analysis and Processing</w:t>
+      </w:r>
+    </w:p>
+    <w:p>
+      <w:pPr>
+        <w:pStyle w:val="ListParagraph"/>
+        <w:numPr>
+          <w:ilvl w:val="0"/>
+          <w:numId w:val="27"/>
+        </w:numPr>
+      </w:pPr>
+      <w:r>
+        <w:t xml:space="preserve">Modelling </w:t>
+      </w:r>
+    </w:p>
+    <w:p>
+      <w:pPr>
+        <w:pStyle w:val="ListParagraph"/>
+        <w:numPr>
+          <w:ilvl w:val="0"/>
+          <w:numId w:val="27"/>
+        </w:numPr>
+      </w:pPr>
+      <w:r>
+        <w:t xml:space="preserve">Simulation </w:t>
+      </w:r>
+      <w:r>
+        <w:t>and</w:t>
+      </w:r>
+    </w:p>
+    <w:p>
+      <w:pPr>
+        <w:pStyle w:val="ListParagraph"/>
+        <w:numPr>
+          <w:ilvl w:val="0"/>
+          <w:numId w:val="27"/>
+        </w:numPr>
+      </w:pPr>
+      <w:r>
+        <w:t>Programming</w:t>
+      </w:r>
+    </w:p>
+    <w:p>
+      <w:pPr>
+        <w:rPr>
+          <w:b/>
+          <w:bCs/>
+        </w:rPr>
+      </w:pPr>
+      <w:r>
+        <w:rPr>
+          <w:b/>
+          <w:bCs/>
+        </w:rPr>
+        <w:t>Data Analysis</w:t>
+      </w:r>
+    </w:p>
+    <w:p>
+      <w:r>
+        <w:t xml:space="preserve">Modern research is increasingly data driven and software is being used extensively to analyze large amount of data. Using a data analysis software, scientists usually inspect, clean, transform and model data in search for meaningful information from the data which will in turn will support conclusions for a research [13]. </w:t>
+      </w:r>
+    </w:p>
+    <w:p>
+      <w:r>
+        <w:t>Diverse types of data analysis techniques exist, some of which are more general and applicable to any field of research and science. But there are also some data analysis techniques which are endemic to only some domains. For Example, densitometric analysis. More general data analysis techniques</w:t>
+      </w:r>
+      <w:r>
+        <w:t xml:space="preserve"> are usually mathematical, like statistical data analysis, numerical analysis and so on.</w:t>
+      </w:r>
+    </w:p>
+    <w:p>
+      <w:r>
+        <w:t xml:space="preserve">The use of software for data analysis has several advantages. One is, a data analysis software gives more efficient and effective work. It allows analysis of a large volume of data. The other is, data analysis software gives insights hidden in a data, correlation between variables, etc. </w:t>
+      </w:r>
+    </w:p>
+    <w:p>
+      <w:r>
+        <w:t>We have diverse types of data analysis software. However, possible two main categories of data analysis software are Qualitative Data analysis software and Quantitative Data analysis software. Qualitative data refers to any from of data obtained by a researcher by direct observation, interviewing, recordings, etc. (</w:t>
+      </w:r>
+      <w:hyperlink r:id="rId7" w:history="1">
+        <w:r>
+          <w:rPr>
+            <w:rStyle w:val="Hyperlink"/>
+          </w:rPr>
+          <w:t>https://en.wikipedia.org/wiki/Qualitative_research</w:t>
+        </w:r>
+      </w:hyperlink>
+      <w:r>
+        <w:t xml:space="preserve"> ). Qualitative research software is particularly popular in social science research where most of the data is qualitative by its nature. Qualitative data analysis software are collectively known as Computer Assisted Qualitative Data Analysis software (</w:t>
+      </w:r>
+      <w:hyperlink r:id="rId8" w:anchor="Data_analysis" w:history="1">
+        <w:r>
+          <w:rPr>
+            <w:rStyle w:val="Hyperlink"/>
+          </w:rPr>
+          <w:t>CAQDAS</w:t>
+        </w:r>
+      </w:hyperlink>
+      <w:r>
+        <w:t>) .</w:t>
+      </w:r>
+    </w:p>
+    <w:p>
+      <w:r>
+        <w:t xml:space="preserve">The other type of data analysis is quantitative which is based on numbers. </w:t>
+      </w:r>
+    </w:p>
+    <w:p/>
     <w:p>
       <w:pPr>
         <w:pStyle w:val="Heading3"/>
@@ -1680,7 +1745,7 @@
       <w:r>
         <w:t xml:space="preserve">in actual research works, various kinds of data analysis techniques exit. Some of the data analysis techniques can be more general where as others are more domain </w:t>
       </w:r>
-      <w:hyperlink r:id="rId7" w:history="1">
+      <w:hyperlink r:id="rId9" w:history="1">
         <w:r>
           <w:rPr>
             <w:rStyle w:val="Hyperlink"/>
@@ -1915,13 +1980,8 @@
         <w:t xml:space="preserve"> model</w:t>
       </w:r>
       <w:r>
-        <w:t xml:space="preserve">. … </w:t>
-      </w:r>
-      <w:proofErr w:type="spellStart"/>
-      <w:r>
-        <w:t>etc</w:t>
-      </w:r>
-      <w:proofErr w:type="spellEnd"/>
+        <w:t>. … etc</w:t>
+      </w:r>
     </w:p>
     <w:p>
       <w:pPr>
@@ -1958,7 +2018,7 @@
           <w:numId w:val="14"/>
         </w:numPr>
       </w:pPr>
-      <w:hyperlink r:id="rId8" w:history="1">
+      <w:hyperlink r:id="rId10" w:history="1">
         <w:r>
           <w:rPr>
             <w:rStyle w:val="Hyperlink"/>
@@ -1975,7 +2035,7 @@
           <w:numId w:val="14"/>
         </w:numPr>
       </w:pPr>
-      <w:hyperlink r:id="rId9" w:history="1">
+      <w:hyperlink r:id="rId11" w:history="1">
         <w:r>
           <w:rPr>
             <w:rStyle w:val="Hyperlink"/>
@@ -2128,7 +2188,7 @@
           <w:numId w:val="14"/>
         </w:numPr>
       </w:pPr>
-      <w:hyperlink r:id="rId10" w:history="1">
+      <w:hyperlink r:id="rId12" w:history="1">
         <w:r>
           <w:rPr>
             <w:rStyle w:val="Hyperlink"/>
@@ -2157,7 +2217,7 @@
           <w:numId w:val="14"/>
         </w:numPr>
       </w:pPr>
-      <w:hyperlink r:id="rId11" w:history="1">
+      <w:hyperlink r:id="rId13" w:history="1">
         <w:r>
           <w:rPr>
             <w:rStyle w:val="Hyperlink"/>
@@ -2268,7 +2328,7 @@
           <w:numId w:val="22"/>
         </w:numPr>
       </w:pPr>
-      <w:hyperlink r:id="rId12" w:history="1">
+      <w:hyperlink r:id="rId14" w:history="1">
         <w:r>
           <w:rPr>
             <w:rStyle w:val="Hyperlink"/>
@@ -2285,7 +2345,7 @@
           <w:numId w:val="22"/>
         </w:numPr>
       </w:pPr>
-      <w:hyperlink r:id="rId13" w:history="1">
+      <w:hyperlink r:id="rId15" w:history="1">
         <w:r>
           <w:rPr>
             <w:rStyle w:val="Hyperlink"/>
@@ -2302,7 +2362,7 @@
           <w:numId w:val="22"/>
         </w:numPr>
       </w:pPr>
-      <w:hyperlink r:id="rId14" w:history="1">
+      <w:hyperlink r:id="rId16" w:history="1">
         <w:r>
           <w:rPr>
             <w:rStyle w:val="Hyperlink"/>
@@ -2331,7 +2391,7 @@
           <w:numId w:val="22"/>
         </w:numPr>
       </w:pPr>
-      <w:hyperlink r:id="rId15" w:history="1">
+      <w:hyperlink r:id="rId17" w:history="1">
         <w:r>
           <w:rPr>
             <w:rStyle w:val="Hyperlink"/>
@@ -2366,7 +2426,7 @@
           <w:numId w:val="22"/>
         </w:numPr>
       </w:pPr>
-      <w:hyperlink r:id="rId16" w:history="1">
+      <w:hyperlink r:id="rId18" w:history="1">
         <w:r>
           <w:rPr>
             <w:rStyle w:val="Hyperlink"/>
@@ -2383,7 +2443,7 @@
           <w:numId w:val="22"/>
         </w:numPr>
       </w:pPr>
-      <w:hyperlink r:id="rId17" w:history="1">
+      <w:hyperlink r:id="rId19" w:history="1">
         <w:r>
           <w:rPr>
             <w:rStyle w:val="Hyperlink"/>
@@ -2412,7 +2472,7 @@
           <w:numId w:val="22"/>
         </w:numPr>
       </w:pPr>
-      <w:hyperlink r:id="rId18" w:history="1">
+      <w:hyperlink r:id="rId20" w:history="1">
         <w:r>
           <w:rPr>
             <w:rStyle w:val="Hyperlink"/>
@@ -2429,15 +2489,13 @@
           <w:numId w:val="22"/>
         </w:numPr>
       </w:pPr>
-      <w:hyperlink r:id="rId19" w:history="1">
-        <w:proofErr w:type="spellStart"/>
+      <w:hyperlink r:id="rId21" w:history="1">
         <w:r>
           <w:rPr>
             <w:rStyle w:val="Hyperlink"/>
           </w:rPr>
           <w:t>Scorewriter</w:t>
         </w:r>
-        <w:proofErr w:type="spellEnd"/>
       </w:hyperlink>
       <w:r>
         <w:t xml:space="preserve"> </w:t>
@@ -2488,15 +2546,7 @@
         </w:numPr>
       </w:pPr>
       <w:r>
-        <w:t xml:space="preserve">Social </w:t>
-      </w:r>
-      <w:proofErr w:type="spellStart"/>
-      <w:r>
-        <w:t>ntk</w:t>
-      </w:r>
-      <w:proofErr w:type="spellEnd"/>
-      <w:r>
-        <w:t xml:space="preserve"> apps</w:t>
+        <w:t>Social ntk apps</w:t>
       </w:r>
     </w:p>
     <w:p>
@@ -2531,7 +2581,7 @@
           <w:numId w:val="22"/>
         </w:numPr>
       </w:pPr>
-      <w:hyperlink r:id="rId20" w:history="1">
+      <w:hyperlink r:id="rId22" w:history="1">
         <w:r>
           <w:rPr>
             <w:rStyle w:val="Hyperlink"/>
@@ -2562,7 +2612,7 @@
       <w:r>
         <w:t xml:space="preserve">Taxonomy based on </w:t>
       </w:r>
-      <w:hyperlink r:id="rId21" w:history="1">
+      <w:hyperlink r:id="rId23" w:history="1">
         <w:r>
           <w:rPr>
             <w:rStyle w:val="Hyperlink"/>
@@ -2594,7 +2644,7 @@
           <w:numId w:val="23"/>
         </w:numPr>
       </w:pPr>
-      <w:hyperlink r:id="rId22" w:history="1">
+      <w:hyperlink r:id="rId24" w:history="1">
         <w:r>
           <w:rPr>
             <w:rStyle w:val="Hyperlink"/>
@@ -2614,7 +2664,7 @@
           <w:numId w:val="23"/>
         </w:numPr>
       </w:pPr>
-      <w:hyperlink r:id="rId23" w:history="1">
+      <w:hyperlink r:id="rId25" w:history="1">
         <w:r>
           <w:rPr>
             <w:rStyle w:val="Hyperlink"/>
@@ -2673,7 +2723,7 @@
           <w:numId w:val="23"/>
         </w:numPr>
       </w:pPr>
-      <w:hyperlink r:id="rId24" w:history="1">
+      <w:hyperlink r:id="rId26" w:history="1">
         <w:r>
           <w:rPr>
             <w:rStyle w:val="Hyperlink"/>
@@ -2729,7 +2779,7 @@
           <w:numId w:val="23"/>
         </w:numPr>
       </w:pPr>
-      <w:hyperlink r:id="rId25" w:history="1">
+      <w:hyperlink r:id="rId27" w:history="1">
         <w:r>
           <w:rPr>
             <w:rStyle w:val="Hyperlink"/>
@@ -2746,7 +2796,7 @@
           <w:numId w:val="23"/>
         </w:numPr>
       </w:pPr>
-      <w:hyperlink r:id="rId26" w:history="1">
+      <w:hyperlink r:id="rId28" w:history="1">
         <w:r>
           <w:rPr>
             <w:rStyle w:val="Hyperlink"/>
@@ -2790,7 +2840,7 @@
           <w:numId w:val="23"/>
         </w:numPr>
       </w:pPr>
-      <w:hyperlink r:id="rId27" w:history="1">
+      <w:hyperlink r:id="rId29" w:history="1">
         <w:r>
           <w:rPr>
             <w:rStyle w:val="Hyperlink"/>
@@ -2822,7 +2872,7 @@
       <w:r>
         <w:t xml:space="preserve">Software </w:t>
       </w:r>
-      <w:hyperlink r:id="rId28" w:history="1">
+      <w:hyperlink r:id="rId30" w:history="1">
         <w:r>
           <w:rPr>
             <w:rStyle w:val="Hyperlink"/>
@@ -2929,7 +2979,7 @@
           <w:numId w:val="24"/>
         </w:numPr>
       </w:pPr>
-      <w:hyperlink r:id="rId29" w:history="1">
+      <w:hyperlink r:id="rId31" w:history="1">
         <w:r>
           <w:rPr>
             <w:rStyle w:val="Hyperlink"/>
@@ -5880,6 +5930,119 @@
       </w:rPr>
     </w:lvl>
     <w:lvl w:ilvl="8" w:tplc="20000005" w:tentative="1">
+      <w:start w:val="1"/>
+      <w:numFmt w:val="bullet"/>
+      <w:lvlText w:val=""/>
+      <w:lvlJc w:val="left"/>
+      <w:pPr>
+        <w:ind w:left="6480" w:hanging="360"/>
+      </w:pPr>
+      <w:rPr>
+        <w:rFonts w:ascii="Wingdings" w:hAnsi="Wingdings" w:hint="default"/>
+      </w:rPr>
+    </w:lvl>
+  </w:abstractNum>
+  <w:abstractNum w:abstractNumId="26" w15:restartNumberingAfterBreak="0">
+    <w:nsid w:val="7E1D661C"/>
+    <w:multiLevelType w:val="hybridMultilevel"/>
+    <w:tmpl w:val="0ECE6C9C"/>
+    <w:lvl w:ilvl="0" w:tplc="04090001">
+      <w:start w:val="1"/>
+      <w:numFmt w:val="bullet"/>
+      <w:lvlText w:val=""/>
+      <w:lvlJc w:val="left"/>
+      <w:pPr>
+        <w:ind w:left="720" w:hanging="360"/>
+      </w:pPr>
+      <w:rPr>
+        <w:rFonts w:ascii="Symbol" w:hAnsi="Symbol" w:hint="default"/>
+      </w:rPr>
+    </w:lvl>
+    <w:lvl w:ilvl="1" w:tplc="04090003" w:tentative="1">
+      <w:start w:val="1"/>
+      <w:numFmt w:val="bullet"/>
+      <w:lvlText w:val="o"/>
+      <w:lvlJc w:val="left"/>
+      <w:pPr>
+        <w:ind w:left="1440" w:hanging="360"/>
+      </w:pPr>
+      <w:rPr>
+        <w:rFonts w:ascii="Courier New" w:hAnsi="Courier New" w:cs="Courier New" w:hint="default"/>
+      </w:rPr>
+    </w:lvl>
+    <w:lvl w:ilvl="2" w:tplc="04090005" w:tentative="1">
+      <w:start w:val="1"/>
+      <w:numFmt w:val="bullet"/>
+      <w:lvlText w:val=""/>
+      <w:lvlJc w:val="left"/>
+      <w:pPr>
+        <w:ind w:left="2160" w:hanging="360"/>
+      </w:pPr>
+      <w:rPr>
+        <w:rFonts w:ascii="Wingdings" w:hAnsi="Wingdings" w:hint="default"/>
+      </w:rPr>
+    </w:lvl>
+    <w:lvl w:ilvl="3" w:tplc="04090001" w:tentative="1">
+      <w:start w:val="1"/>
+      <w:numFmt w:val="bullet"/>
+      <w:lvlText w:val=""/>
+      <w:lvlJc w:val="left"/>
+      <w:pPr>
+        <w:ind w:left="2880" w:hanging="360"/>
+      </w:pPr>
+      <w:rPr>
+        <w:rFonts w:ascii="Symbol" w:hAnsi="Symbol" w:hint="default"/>
+      </w:rPr>
+    </w:lvl>
+    <w:lvl w:ilvl="4" w:tplc="04090003" w:tentative="1">
+      <w:start w:val="1"/>
+      <w:numFmt w:val="bullet"/>
+      <w:lvlText w:val="o"/>
+      <w:lvlJc w:val="left"/>
+      <w:pPr>
+        <w:ind w:left="3600" w:hanging="360"/>
+      </w:pPr>
+      <w:rPr>
+        <w:rFonts w:ascii="Courier New" w:hAnsi="Courier New" w:cs="Courier New" w:hint="default"/>
+      </w:rPr>
+    </w:lvl>
+    <w:lvl w:ilvl="5" w:tplc="04090005" w:tentative="1">
+      <w:start w:val="1"/>
+      <w:numFmt w:val="bullet"/>
+      <w:lvlText w:val=""/>
+      <w:lvlJc w:val="left"/>
+      <w:pPr>
+        <w:ind w:left="4320" w:hanging="360"/>
+      </w:pPr>
+      <w:rPr>
+        <w:rFonts w:ascii="Wingdings" w:hAnsi="Wingdings" w:hint="default"/>
+      </w:rPr>
+    </w:lvl>
+    <w:lvl w:ilvl="6" w:tplc="04090001" w:tentative="1">
+      <w:start w:val="1"/>
+      <w:numFmt w:val="bullet"/>
+      <w:lvlText w:val=""/>
+      <w:lvlJc w:val="left"/>
+      <w:pPr>
+        <w:ind w:left="5040" w:hanging="360"/>
+      </w:pPr>
+      <w:rPr>
+        <w:rFonts w:ascii="Symbol" w:hAnsi="Symbol" w:hint="default"/>
+      </w:rPr>
+    </w:lvl>
+    <w:lvl w:ilvl="7" w:tplc="04090003" w:tentative="1">
+      <w:start w:val="1"/>
+      <w:numFmt w:val="bullet"/>
+      <w:lvlText w:val="o"/>
+      <w:lvlJc w:val="left"/>
+      <w:pPr>
+        <w:ind w:left="5760" w:hanging="360"/>
+      </w:pPr>
+      <w:rPr>
+        <w:rFonts w:ascii="Courier New" w:hAnsi="Courier New" w:cs="Courier New" w:hint="default"/>
+      </w:rPr>
+    </w:lvl>
+    <w:lvl w:ilvl="8" w:tplc="04090005" w:tentative="1">
       <w:start w:val="1"/>
       <w:numFmt w:val="bullet"/>
       <w:lvlText w:val=""/>
@@ -5969,6 +6132,9 @@
   </w:num>
   <w:num w:numId="26">
     <w:abstractNumId w:val="11"/>
+  </w:num>
+  <w:num w:numId="27">
+    <w:abstractNumId w:val="26"/>
   </w:num>
 </w:numbering>
 </file>

</xml_diff>